<commit_message>
Heatmap setting now in settings.txt
</commit_message>
<xml_diff>
--- a/Methodology.docx
+++ b/Methodology.docx
@@ -587,6 +587,36 @@
           <w:lang w:val="en-CA"/>
         </w:rPr>
         <w:t>, 2 = xlsx, 3 = csv)</w:t>
+      </w:r>
+    </w:p>
+    <w:p>
+      <w:pPr>
+        <w:pStyle w:val="ListParagraph"/>
+        <w:numPr>
+          <w:ilvl w:val="0"/>
+          <w:numId w:val="2"/>
+        </w:numPr>
+        <w:rPr>
+          <w:lang w:val="en-CA"/>
+        </w:rPr>
+      </w:pPr>
+      <w:r>
+        <w:rPr>
+          <w:lang w:val="en-CA"/>
+        </w:rPr>
+        <w:t xml:space="preserve">Heatmap </w:t>
+      </w:r>
+      <w:r>
+        <w:rPr>
+          <w:lang w:val="en-CA"/>
+        </w:rPr>
+        <w:t>setting</w:t>
+      </w:r>
+      <w:r>
+        <w:rPr>
+          <w:lang w:val="en-CA"/>
+        </w:rPr>
+        <w:t xml:space="preserve"> (A for automatic else provide a number to compare sets of heatmaps)</w:t>
       </w:r>
     </w:p>
     <w:p>

</xml_diff>

<commit_message>
Updated methodology with example
</commit_message>
<xml_diff>
--- a/Methodology.docx
+++ b/Methodology.docx
@@ -71,6 +71,14 @@
         </w:rPr>
         <w:t>64-bit Modern operating system (Windows, MacOS, Linux)</w:t>
       </w:r>
+    </w:p>
+    <w:p>
+      <w:pPr>
+        <w:pStyle w:val="Heading2"/>
+        <w:rPr>
+          <w:lang w:val="en-CA"/>
+        </w:rPr>
+      </w:pPr>
     </w:p>
     <w:p>
       <w:pPr>
@@ -306,6 +314,14 @@
           <w:lang w:val="en-CA"/>
         </w:rPr>
       </w:pPr>
+    </w:p>
+    <w:p>
+      <w:pPr>
+        <w:pStyle w:val="Heading2"/>
+        <w:rPr>
+          <w:lang w:val="en-CA"/>
+        </w:rPr>
+      </w:pPr>
       <w:r>
         <w:rPr>
           <w:lang w:val="en-CA"/>
@@ -377,20 +393,230 @@
         <w:rPr>
           <w:lang w:val="en-CA"/>
         </w:rPr>
-        <w:t xml:space="preserve">  A requirements file has been included which can be used to install all required software using the “</w:t>
-      </w:r>
-      <w:r>
-        <w:rPr>
-          <w:lang w:val="en-CA"/>
+        <w:t xml:space="preserve">  A requirements file has been included which can be used to install all required software using the “pip install -r requirements.txt” command in the terminal.</w:t>
+      </w:r>
+    </w:p>
+    <w:p>
+      <w:pPr>
+        <w:shd w:val="clear" w:color="auto" w:fill="FFFFFF"/>
+        <w:spacing w:line="235" w:lineRule="atLeast"/>
+        <w:rPr>
+          <w:rFonts w:eastAsia="Times New Roman"/>
+          <w:lang w:val="en-CA" w:eastAsia="en-CA"/>
+        </w:rPr>
+      </w:pPr>
+      <w:r>
+        <w:rPr>
+          <w:rFonts w:eastAsia="Times New Roman"/>
+          <w:lang w:val="en-CA" w:eastAsia="en-CA"/>
+        </w:rPr>
+        <w:t>The requirements file is used with pip, which is a terminal application to install dependencies for the program.  The program is then run from the terminal using the command “python ImagePointsBased.py.”  The terminal command “pip install -r requirements.txt” while you are in the same directory as the requirements file would then install all the required software.</w:t>
+      </w:r>
+    </w:p>
+    <w:p>
+      <w:pPr>
+        <w:shd w:val="clear" w:color="auto" w:fill="FFFFFF"/>
+        <w:spacing w:after="0" w:line="235" w:lineRule="atLeast"/>
+        <w:ind w:left="720"/>
+        <w:rPr>
+          <w:rFonts w:eastAsia="Times New Roman"/>
+          <w:lang w:val="en-CA" w:eastAsia="en-CA"/>
+        </w:rPr>
+      </w:pPr>
+      <w:r>
+        <w:rPr>
+          <w:rFonts w:eastAsia="Times New Roman"/>
+          <w:lang w:val="en-CA" w:eastAsia="en-CA"/>
+        </w:rPr>
+        <w:t>1.</w:t>
+      </w:r>
+      <w:r>
+        <w:rPr>
+          <w:rFonts w:ascii="Times New Roman" w:eastAsia="Times New Roman" w:hAnsi="Times New Roman" w:cs="Times New Roman"/>
+          <w:sz w:val="14"/>
+          <w:szCs w:val="14"/>
+          <w:lang w:val="en-CA" w:eastAsia="en-CA"/>
+        </w:rPr>
+        <w:t>    </w:t>
+      </w:r>
+      <w:r>
+        <w:rPr>
+          <w:rFonts w:eastAsia="Times New Roman"/>
+          <w:lang w:val="en-CA" w:eastAsia="en-CA"/>
+        </w:rPr>
+        <w:t>navigate to the directory in the terminal that you have moved the programs files to.</w:t>
+      </w:r>
+    </w:p>
+    <w:p>
+      <w:pPr>
+        <w:shd w:val="clear" w:color="auto" w:fill="FFFFFF"/>
+        <w:spacing w:after="0" w:line="235" w:lineRule="atLeast"/>
+        <w:ind w:left="720"/>
+        <w:rPr>
+          <w:rFonts w:eastAsia="Times New Roman"/>
+          <w:lang w:val="en-CA" w:eastAsia="en-CA"/>
+        </w:rPr>
+      </w:pPr>
+      <w:r>
+        <w:rPr>
+          <w:rFonts w:eastAsia="Times New Roman"/>
+          <w:lang w:val="en-CA" w:eastAsia="en-CA"/>
+        </w:rPr>
+        <w:t>2.</w:t>
+      </w:r>
+      <w:r>
+        <w:rPr>
+          <w:rFonts w:ascii="Times New Roman" w:eastAsia="Times New Roman" w:hAnsi="Times New Roman" w:cs="Times New Roman"/>
+          <w:sz w:val="14"/>
+          <w:szCs w:val="14"/>
+          <w:lang w:val="en-CA" w:eastAsia="en-CA"/>
+        </w:rPr>
+        <w:t>    </w:t>
+      </w:r>
+      <w:r>
+        <w:rPr>
+          <w:rFonts w:eastAsia="Times New Roman"/>
+          <w:lang w:val="en-CA" w:eastAsia="en-CA"/>
+        </w:rPr>
+        <w:t>run the command “pip install -r requirements.txt”</w:t>
+      </w:r>
+    </w:p>
+    <w:p>
+      <w:pPr>
+        <w:shd w:val="clear" w:color="auto" w:fill="FFFFFF"/>
+        <w:spacing w:line="235" w:lineRule="atLeast"/>
+        <w:ind w:left="720"/>
+        <w:rPr>
+          <w:rFonts w:eastAsia="Times New Roman"/>
+          <w:lang w:val="en-CA" w:eastAsia="en-CA"/>
+        </w:rPr>
+      </w:pPr>
+      <w:r>
+        <w:rPr>
+          <w:rFonts w:eastAsia="Times New Roman"/>
+          <w:lang w:val="en-CA" w:eastAsia="en-CA"/>
+        </w:rPr>
+        <w:t>3.</w:t>
+      </w:r>
+      <w:r>
+        <w:rPr>
+          <w:rFonts w:ascii="Times New Roman" w:eastAsia="Times New Roman" w:hAnsi="Times New Roman" w:cs="Times New Roman"/>
+          <w:sz w:val="14"/>
+          <w:szCs w:val="14"/>
+          <w:lang w:val="en-CA" w:eastAsia="en-CA"/>
+        </w:rPr>
+        <w:t>    </w:t>
+      </w:r>
+      <w:r>
+        <w:rPr>
+          <w:rFonts w:eastAsia="Times New Roman"/>
+          <w:lang w:val="en-CA" w:eastAsia="en-CA"/>
+        </w:rPr>
+        <w:t>run the command “python ImagePointsBased.py”</w:t>
+      </w:r>
+    </w:p>
+    <w:p>
+      <w:pPr>
+        <w:shd w:val="clear" w:color="auto" w:fill="FFFFFF"/>
+        <w:spacing w:line="235" w:lineRule="atLeast"/>
+        <w:rPr>
+          <w:rFonts w:eastAsia="Times New Roman"/>
+          <w:lang w:val="en-CA" w:eastAsia="en-CA"/>
+        </w:rPr>
+      </w:pPr>
+      <w:r>
+        <w:rPr>
+          <w:rFonts w:eastAsia="Times New Roman"/>
+          <w:lang w:val="en-CA" w:eastAsia="en-CA"/>
+        </w:rPr>
+        <w:t>For example, if the folder is on your desktop you would have to run the following commands in the terminal:</w:t>
+      </w:r>
+    </w:p>
+    <w:p>
+      <w:pPr>
+        <w:pStyle w:val="ListParagraph"/>
+        <w:numPr>
+          <w:ilvl w:val="0"/>
+          <w:numId w:val="4"/>
+        </w:numPr>
+        <w:shd w:val="clear" w:color="auto" w:fill="FFFFFF"/>
+        <w:spacing w:after="0" w:line="240" w:lineRule="auto"/>
+        <w:rPr>
+          <w:rFonts w:eastAsia="Times New Roman"/>
+          <w:lang w:val="en-CA" w:eastAsia="en-CA"/>
+        </w:rPr>
+      </w:pPr>
+      <w:r>
+        <w:rPr>
+          <w:rFonts w:eastAsia="Times New Roman"/>
+          <w:lang w:val="en-CA" w:eastAsia="en-CA"/>
+        </w:rPr>
+        <w:t>cd Desktop/</w:t>
+      </w:r>
+      <w:proofErr w:type="spellStart"/>
+      <w:r>
+        <w:rPr>
+          <w:rFonts w:eastAsia="Times New Roman"/>
+          <w:lang w:val="en-CA" w:eastAsia="en-CA"/>
+        </w:rPr>
+        <w:t>Foldername</w:t>
+      </w:r>
+      <w:proofErr w:type="spellEnd"/>
+    </w:p>
+    <w:p>
+      <w:pPr>
+        <w:pStyle w:val="ListParagraph"/>
+        <w:numPr>
+          <w:ilvl w:val="0"/>
+          <w:numId w:val="4"/>
+        </w:numPr>
+        <w:shd w:val="clear" w:color="auto" w:fill="FFFFFF"/>
+        <w:spacing w:after="0" w:line="240" w:lineRule="auto"/>
+        <w:rPr>
+          <w:rFonts w:eastAsia="Times New Roman"/>
+          <w:lang w:val="en-CA" w:eastAsia="en-CA"/>
+        </w:rPr>
+      </w:pPr>
+      <w:r>
+        <w:rPr>
+          <w:rFonts w:eastAsia="Times New Roman"/>
+          <w:lang w:val="en-CA" w:eastAsia="en-CA"/>
         </w:rPr>
         <w:t>pip install -r requirements.txt</w:t>
       </w:r>
-      <w:r>
-        <w:rPr>
-          <w:lang w:val="en-CA"/>
-        </w:rPr>
-        <w:t>” command in the terminal.</w:t>
-      </w:r>
+    </w:p>
+    <w:p>
+      <w:pPr>
+        <w:pStyle w:val="ListParagraph"/>
+        <w:numPr>
+          <w:ilvl w:val="0"/>
+          <w:numId w:val="4"/>
+        </w:numPr>
+        <w:shd w:val="clear" w:color="auto" w:fill="FFFFFF"/>
+        <w:spacing w:after="0" w:line="240" w:lineRule="auto"/>
+        <w:rPr>
+          <w:rFonts w:eastAsia="Times New Roman"/>
+          <w:lang w:val="en-CA" w:eastAsia="en-CA"/>
+        </w:rPr>
+      </w:pPr>
+      <w:r>
+        <w:rPr>
+          <w:rFonts w:eastAsia="Times New Roman"/>
+          <w:lang w:val="en-CA" w:eastAsia="en-CA"/>
+        </w:rPr>
+        <w:t>python ImagePointsBased.py</w:t>
+      </w:r>
+    </w:p>
+    <w:p>
+      <w:pPr>
+        <w:shd w:val="clear" w:color="auto" w:fill="FFFFFF"/>
+        <w:spacing w:after="0" w:line="240" w:lineRule="auto"/>
+        <w:rPr>
+          <w:rFonts w:eastAsia="Times New Roman"/>
+          <w:color w:val="222222"/>
+          <w:lang w:val="en-CA" w:eastAsia="en-CA"/>
+        </w:rPr>
+      </w:pPr>
     </w:p>
     <w:p>
       <w:pPr>
@@ -399,10 +625,44 @@
           <w:lang w:val="en-CA"/>
         </w:rPr>
       </w:pPr>
-      <w:r>
-        <w:rPr>
-          <w:lang w:val="en-CA"/>
-        </w:rPr>
+    </w:p>
+    <w:p>
+      <w:pPr>
+        <w:pStyle w:val="Heading2"/>
+        <w:rPr>
+          <w:lang w:val="en-CA"/>
+        </w:rPr>
+      </w:pPr>
+    </w:p>
+    <w:p>
+      <w:pPr>
+        <w:rPr>
+          <w:rFonts w:asciiTheme="majorHAnsi" w:eastAsiaTheme="majorEastAsia" w:hAnsiTheme="majorHAnsi" w:cstheme="majorBidi"/>
+          <w:color w:val="2F5496" w:themeColor="accent1" w:themeShade="BF"/>
+          <w:sz w:val="26"/>
+          <w:szCs w:val="26"/>
+          <w:lang w:val="en-CA"/>
+        </w:rPr>
+      </w:pPr>
+      <w:r>
+        <w:rPr>
+          <w:lang w:val="en-CA"/>
+        </w:rPr>
+        <w:br w:type="page"/>
+      </w:r>
+    </w:p>
+    <w:p>
+      <w:pPr>
+        <w:pStyle w:val="Heading2"/>
+        <w:rPr>
+          <w:lang w:val="en-CA"/>
+        </w:rPr>
+      </w:pPr>
+      <w:r>
+        <w:rPr>
+          <w:lang w:val="en-CA"/>
+        </w:rPr>
+        <w:lastRenderedPageBreak/>
         <w:t>Settings File</w:t>
       </w:r>
     </w:p>
@@ -843,6 +1103,92 @@
     </w:lvl>
   </w:abstractNum>
   <w:abstractNum w:abstractNumId="1" w15:restartNumberingAfterBreak="0">
+    <w:nsid w:val="0F5E4A1C"/>
+    <w:multiLevelType w:val="hybridMultilevel"/>
+    <w:tmpl w:val="B4800D10"/>
+    <w:lvl w:ilvl="0" w:tplc="1009000F">
+      <w:start w:val="1"/>
+      <w:numFmt w:val="decimal"/>
+      <w:lvlText w:val="%1."/>
+      <w:lvlJc w:val="left"/>
+      <w:pPr>
+        <w:ind w:left="720" w:hanging="360"/>
+      </w:pPr>
+    </w:lvl>
+    <w:lvl w:ilvl="1" w:tplc="10090019" w:tentative="1">
+      <w:start w:val="1"/>
+      <w:numFmt w:val="lowerLetter"/>
+      <w:lvlText w:val="%2."/>
+      <w:lvlJc w:val="left"/>
+      <w:pPr>
+        <w:ind w:left="1440" w:hanging="360"/>
+      </w:pPr>
+    </w:lvl>
+    <w:lvl w:ilvl="2" w:tplc="1009001B" w:tentative="1">
+      <w:start w:val="1"/>
+      <w:numFmt w:val="lowerRoman"/>
+      <w:lvlText w:val="%3."/>
+      <w:lvlJc w:val="right"/>
+      <w:pPr>
+        <w:ind w:left="2160" w:hanging="180"/>
+      </w:pPr>
+    </w:lvl>
+    <w:lvl w:ilvl="3" w:tplc="1009000F" w:tentative="1">
+      <w:start w:val="1"/>
+      <w:numFmt w:val="decimal"/>
+      <w:lvlText w:val="%4."/>
+      <w:lvlJc w:val="left"/>
+      <w:pPr>
+        <w:ind w:left="2880" w:hanging="360"/>
+      </w:pPr>
+    </w:lvl>
+    <w:lvl w:ilvl="4" w:tplc="10090019" w:tentative="1">
+      <w:start w:val="1"/>
+      <w:numFmt w:val="lowerLetter"/>
+      <w:lvlText w:val="%5."/>
+      <w:lvlJc w:val="left"/>
+      <w:pPr>
+        <w:ind w:left="3600" w:hanging="360"/>
+      </w:pPr>
+    </w:lvl>
+    <w:lvl w:ilvl="5" w:tplc="1009001B" w:tentative="1">
+      <w:start w:val="1"/>
+      <w:numFmt w:val="lowerRoman"/>
+      <w:lvlText w:val="%6."/>
+      <w:lvlJc w:val="right"/>
+      <w:pPr>
+        <w:ind w:left="4320" w:hanging="180"/>
+      </w:pPr>
+    </w:lvl>
+    <w:lvl w:ilvl="6" w:tplc="1009000F" w:tentative="1">
+      <w:start w:val="1"/>
+      <w:numFmt w:val="decimal"/>
+      <w:lvlText w:val="%7."/>
+      <w:lvlJc w:val="left"/>
+      <w:pPr>
+        <w:ind w:left="5040" w:hanging="360"/>
+      </w:pPr>
+    </w:lvl>
+    <w:lvl w:ilvl="7" w:tplc="10090019" w:tentative="1">
+      <w:start w:val="1"/>
+      <w:numFmt w:val="lowerLetter"/>
+      <w:lvlText w:val="%8."/>
+      <w:lvlJc w:val="left"/>
+      <w:pPr>
+        <w:ind w:left="5760" w:hanging="360"/>
+      </w:pPr>
+    </w:lvl>
+    <w:lvl w:ilvl="8" w:tplc="1009001B" w:tentative="1">
+      <w:start w:val="1"/>
+      <w:numFmt w:val="lowerRoman"/>
+      <w:lvlText w:val="%9."/>
+      <w:lvlJc w:val="right"/>
+      <w:pPr>
+        <w:ind w:left="6480" w:hanging="180"/>
+      </w:pPr>
+    </w:lvl>
+  </w:abstractNum>
+  <w:abstractNum w:abstractNumId="2" w15:restartNumberingAfterBreak="0">
     <w:nsid w:val="66CB37A3"/>
     <w:multiLevelType w:val="hybridMultilevel"/>
     <w:tmpl w:val="3C1C8164"/>
@@ -955,7 +1301,7 @@
       </w:rPr>
     </w:lvl>
   </w:abstractNum>
-  <w:abstractNum w:abstractNumId="2" w15:restartNumberingAfterBreak="0">
+  <w:abstractNum w:abstractNumId="3" w15:restartNumberingAfterBreak="0">
     <w:nsid w:val="68DF7D71"/>
     <w:multiLevelType w:val="hybridMultilevel"/>
     <w:tmpl w:val="4656C8C8"/>
@@ -1069,13 +1415,16 @@
     </w:lvl>
   </w:abstractNum>
   <w:num w:numId="1">
-    <w:abstractNumId w:val="1"/>
+    <w:abstractNumId w:val="2"/>
   </w:num>
   <w:num w:numId="2">
     <w:abstractNumId w:val="0"/>
   </w:num>
   <w:num w:numId="3">
-    <w:abstractNumId w:val="2"/>
+    <w:abstractNumId w:val="3"/>
+  </w:num>
+  <w:num w:numId="4">
+    <w:abstractNumId w:val="1"/>
   </w:num>
 </w:numbering>
 </file>
@@ -1626,6 +1975,23 @@
       <w:contextualSpacing/>
     </w:pPr>
   </w:style>
+  <w:style w:type="paragraph" w:styleId="NormalWeb">
+    <w:name w:val="Normal (Web)"/>
+    <w:basedOn w:val="Normal"/>
+    <w:uiPriority w:val="99"/>
+    <w:semiHidden/>
+    <w:unhideWhenUsed/>
+    <w:rsid w:val="00E10F5E"/>
+    <w:pPr>
+      <w:spacing w:before="100" w:beforeAutospacing="1" w:after="100" w:afterAutospacing="1" w:line="240" w:lineRule="auto"/>
+    </w:pPr>
+    <w:rPr>
+      <w:rFonts w:ascii="Times New Roman" w:eastAsia="Times New Roman" w:hAnsi="Times New Roman" w:cs="Times New Roman"/>
+      <w:sz w:val="24"/>
+      <w:szCs w:val="24"/>
+      <w:lang w:val="en-CA" w:eastAsia="en-CA"/>
+    </w:rPr>
+  </w:style>
 </w:styles>
 </file>
 

</xml_diff>